<commit_message>
Ajout de code en commentaire (Pour Gab) afin de changer le mode de connection pour les tests
</commit_message>
<xml_diff>
--- a/Documents/GESTIONNAIRE_DE_BUDGET_PERSONNEL.docx
+++ b/Documents/GESTIONNAIRE_DE_BUDGET_PERSONNEL.docx
@@ -4,6 +4,10 @@
   <w:body>
     <w:sdt>
       <w:sdtPr>
+        <w:rPr>
+          <w:rFonts w:eastAsiaTheme="minorHAnsi"/>
+          <w:lang w:eastAsia="en-US"/>
+        </w:rPr>
         <w:id w:val="-734474401"/>
         <w:docPartObj>
           <w:docPartGallery w:val="Cover Pages"/>
@@ -18,7 +22,6 @@
           <w:color w:val="FFFFFF" w:themeColor="background1"/>
           <w:sz w:val="32"/>
           <w:szCs w:val="32"/>
-          <w:lang w:eastAsia="en-US"/>
         </w:rPr>
       </w:sdtEndPr>
       <w:sdtContent>
@@ -159,6 +162,7 @@
                                       <w:calendar w:val="gregorian"/>
                                     </w:date>
                                   </w:sdtPr>
+                                  <w:sdtEndPr/>
                                   <w:sdtContent>
                                     <w:p>
                                       <w:pPr>
@@ -3818,6 +3822,7 @@
                                     <w:dataBinding w:prefixMappings="xmlns:ns0='http://schemas.openxmlformats.org/officeDocument/2006/extended-properties' " w:xpath="/ns0:Properties[1]/ns0:Company[1]" w:storeItemID="{6668398D-A668-4E3E-A5EB-62B293D839F1}"/>
                                     <w:text/>
                                   </w:sdtPr>
+                                  <w:sdtEndPr/>
                                   <w:sdtContent>
                                     <w:r>
                                       <w:rPr>
@@ -3826,7 +3831,7 @@
                                         <w:sz w:val="20"/>
                                         <w:szCs w:val="20"/>
                                       </w:rPr>
-                                      <w:t xml:space="preserve"> 2019</w:t>
+                                      <w:t>2019</w:t>
                                     </w:r>
                                   </w:sdtContent>
                                 </w:sdt>
@@ -4003,6 +4008,7 @@
                               <w:dataBinding w:prefixMappings="xmlns:ns0='http://schemas.openxmlformats.org/officeDocument/2006/extended-properties' " w:xpath="/ns0:Properties[1]/ns0:Company[1]" w:storeItemID="{6668398D-A668-4E3E-A5EB-62B293D839F1}"/>
                               <w:text/>
                             </w:sdtPr>
+                            <w:sdtEndPr/>
                             <w:sdtContent>
                               <w:r>
                                 <w:rPr>
@@ -4011,7 +4017,7 @@
                                   <w:sz w:val="20"/>
                                   <w:szCs w:val="20"/>
                                 </w:rPr>
-                                <w:t xml:space="preserve"> 2019</w:t>
+                                <w:t>2019</w:t>
                               </w:r>
                             </w:sdtContent>
                           </w:sdt>
@@ -4119,6 +4125,7 @@
                                     <w:dataBinding w:prefixMappings="xmlns:ns0='http://purl.org/dc/elements/1.1/' xmlns:ns1='http://schemas.openxmlformats.org/package/2006/metadata/core-properties' " w:xpath="/ns1:coreProperties[1]/ns0:title[1]" w:storeItemID="{6C3C8BC8-F283-45AE-878A-BAB7291924A1}"/>
                                     <w:text/>
                                   </w:sdtPr>
+                                  <w:sdtEndPr/>
                                   <w:sdtContent>
                                     <w:r>
                                       <w:rPr>
@@ -4154,6 +4161,7 @@
                                     <w:dataBinding w:prefixMappings="xmlns:ns0='http://purl.org/dc/elements/1.1/' xmlns:ns1='http://schemas.openxmlformats.org/package/2006/metadata/core-properties' " w:xpath="/ns1:coreProperties[1]/ns0:subject[1]" w:storeItemID="{6C3C8BC8-F283-45AE-878A-BAB7291924A1}"/>
                                     <w:text/>
                                   </w:sdtPr>
+                                  <w:sdtEndPr/>
                                   <w:sdtContent>
                                     <w:r>
                                       <w:rPr>
@@ -6405,8 +6413,6 @@
                   <w:fldChar w:fldCharType="end"/>
                 </w:r>
               </w:hyperlink>
-              <w:bookmarkStart w:id="0" w:name="_GoBack"/>
-              <w:bookmarkEnd w:id="0"/>
             </w:p>
             <w:p>
               <w:pPr>
@@ -6894,22 +6900,22 @@
       <w:pPr>
         <w:pStyle w:val="Titre1"/>
       </w:pPr>
-      <w:bookmarkStart w:id="1" w:name="_Toc8386785"/>
+      <w:bookmarkStart w:id="0" w:name="_Toc8386785"/>
       <w:r>
         <w:t>Introduction</w:t>
       </w:r>
-      <w:bookmarkEnd w:id="1"/>
+      <w:bookmarkEnd w:id="0"/>
     </w:p>
     <w:p/>
     <w:p>
       <w:pPr>
         <w:pStyle w:val="Titre1"/>
       </w:pPr>
-      <w:bookmarkStart w:id="2" w:name="_Toc8386786"/>
+      <w:bookmarkStart w:id="1" w:name="_Toc8386786"/>
       <w:r>
         <w:t>Objectifs du projet</w:t>
       </w:r>
-      <w:bookmarkEnd w:id="2"/>
+      <w:bookmarkEnd w:id="1"/>
     </w:p>
     <w:p>
       <w:pPr>
@@ -6925,34 +6931,22 @@
       <w:pPr>
         <w:pStyle w:val="Titre2"/>
       </w:pPr>
-      <w:bookmarkStart w:id="3" w:name="_Toc8386787"/>
+      <w:bookmarkStart w:id="2" w:name="_Toc8386787"/>
       <w:r>
-        <w:t xml:space="preserve">Acquérir des </w:t>
+        <w:t>Acquérir des nouvelles connaissances techniques / scientifiques</w:t>
       </w:r>
-      <w:r>
-        <w:t xml:space="preserve">nouvelles </w:t>
-      </w:r>
-      <w:r>
-        <w:t>connaissances</w:t>
-      </w:r>
-      <w:r>
-        <w:t xml:space="preserve"> </w:t>
-      </w:r>
-      <w:r>
-        <w:t>techniques / scientifiques</w:t>
-      </w:r>
-      <w:bookmarkEnd w:id="3"/>
+      <w:bookmarkEnd w:id="2"/>
     </w:p>
     <w:p/>
     <w:p>
       <w:pPr>
         <w:pStyle w:val="Titre2"/>
       </w:pPr>
-      <w:bookmarkStart w:id="4" w:name="_Toc8386788"/>
+      <w:bookmarkStart w:id="3" w:name="_Toc8386788"/>
       <w:r>
         <w:t>Travail de groupe</w:t>
       </w:r>
-      <w:bookmarkEnd w:id="4"/>
+      <w:bookmarkEnd w:id="3"/>
     </w:p>
     <w:p/>
     <w:p>
@@ -6960,10 +6954,7 @@
         <w:t>Prendre conscience</w:t>
       </w:r>
       <w:r>
-        <w:t xml:space="preserve"> </w:t>
-      </w:r>
-      <w:r>
-        <w:t>des difficultés liées au travail en groupe (organisation, planification, communication)</w:t>
+        <w:t xml:space="preserve"> des difficultés liées au travail en groupe (organisation, planification, communication)</w:t>
       </w:r>
     </w:p>
     <w:p/>
@@ -6974,7 +6965,7 @@
           <w:shd w:val="clear" w:color="auto" w:fill="FBFBFB"/>
         </w:rPr>
       </w:pPr>
-      <w:bookmarkStart w:id="5" w:name="_Toc8386789"/>
+      <w:bookmarkStart w:id="4" w:name="_Toc8386789"/>
       <w:r>
         <w:t xml:space="preserve">Mettre en pratique </w:t>
       </w:r>
@@ -6982,37 +6973,31 @@
         <w:rPr>
           <w:shd w:val="clear" w:color="auto" w:fill="FBFBFB"/>
         </w:rPr>
-        <w:t xml:space="preserve">de notions acquises dans les cours </w:t>
+        <w:t>de notions acquises dans les cours précède</w:t>
       </w:r>
+      <w:bookmarkEnd w:id="4"/>
+    </w:p>
+    <w:p/>
+    <w:p>
+      <w:pPr>
+        <w:pStyle w:val="Titre2"/>
+      </w:pPr>
+      <w:bookmarkStart w:id="5" w:name="_Toc8386790"/>
       <w:r>
-        <w:rPr>
-          <w:shd w:val="clear" w:color="auto" w:fill="FBFBFB"/>
-        </w:rPr>
-        <w:t>précède</w:t>
+        <w:t>Livrer un projet</w:t>
       </w:r>
       <w:bookmarkEnd w:id="5"/>
     </w:p>
-    <w:p/>
     <w:p>
       <w:pPr>
-        <w:pStyle w:val="Titre2"/>
-      </w:pPr>
-      <w:bookmarkStart w:id="6" w:name="_Toc8386790"/>
-      <w:r>
-        <w:t>Livrer un projet</w:t>
-      </w:r>
-      <w:bookmarkEnd w:id="6"/>
+        <w:pStyle w:val="Paragraphedeliste"/>
+      </w:pPr>
     </w:p>
     <w:p>
       <w:pPr>
-        <w:pStyle w:val="Paragraphedeliste"/>
-      </w:pPr>
-    </w:p>
-    <w:p>
-      <w:pPr>
         <w:pStyle w:val="Titre1"/>
       </w:pPr>
-      <w:bookmarkStart w:id="7" w:name="_Toc8386791"/>
+      <w:bookmarkStart w:id="6" w:name="_Toc8386791"/>
       <w:r>
         <w:t xml:space="preserve">Concepts </w:t>
       </w:r>
@@ -7020,7 +7005,7 @@
       <w:r>
         <w:t>du projets</w:t>
       </w:r>
-      <w:bookmarkEnd w:id="7"/>
+      <w:bookmarkEnd w:id="6"/>
       <w:proofErr w:type="gramEnd"/>
     </w:p>
     <w:p>
@@ -7093,23 +7078,22 @@
       <w:pPr>
         <w:pStyle w:val="Titre1"/>
       </w:pPr>
-      <w:bookmarkStart w:id="8" w:name="_Toc8386792"/>
+      <w:bookmarkStart w:id="7" w:name="_Toc8386792"/>
       <w:r>
         <w:t>Développent</w:t>
       </w:r>
-      <w:bookmarkEnd w:id="8"/>
+      <w:bookmarkEnd w:id="7"/>
     </w:p>
     <w:p/>
     <w:p>
       <w:pPr>
         <w:pStyle w:val="Titre2"/>
       </w:pPr>
-      <w:bookmarkStart w:id="9" w:name="_Toc8386793"/>
+      <w:bookmarkStart w:id="8" w:name="_Toc8386793"/>
       <w:r>
-        <w:lastRenderedPageBreak/>
         <w:t>Langage</w:t>
       </w:r>
-      <w:bookmarkEnd w:id="9"/>
+      <w:bookmarkEnd w:id="8"/>
     </w:p>
     <w:p>
       <w:pPr>
@@ -7125,11 +7109,11 @@
       <w:pPr>
         <w:pStyle w:val="Titre2"/>
       </w:pPr>
-      <w:bookmarkStart w:id="10" w:name="_Toc8386794"/>
+      <w:bookmarkStart w:id="9" w:name="_Toc8386794"/>
       <w:r>
         <w:t>Interface graphique</w:t>
       </w:r>
-      <w:bookmarkEnd w:id="10"/>
+      <w:bookmarkEnd w:id="9"/>
     </w:p>
     <w:p>
       <w:pPr>
@@ -7143,23 +7127,44 @@
     </w:p>
     <w:p>
       <w:pPr>
+        <w:jc w:val="left"/>
+        <w:rPr>
+          <w:rFonts w:ascii="Abadi" w:eastAsiaTheme="majorEastAsia" w:hAnsi="Abadi" w:cstheme="majorBidi"/>
+          <w:color w:val="1481AB" w:themeColor="accent1" w:themeShade="BF"/>
+          <w:sz w:val="26"/>
+          <w:szCs w:val="26"/>
+          <w:u w:val="single"/>
+        </w:rPr>
+      </w:pPr>
+      <w:bookmarkStart w:id="10" w:name="_Toc8386795"/>
+      <w:r>
+        <w:br w:type="page"/>
+      </w:r>
+    </w:p>
+    <w:p>
+      <w:pPr>
         <w:pStyle w:val="Titre2"/>
       </w:pPr>
-      <w:bookmarkStart w:id="11" w:name="_Toc8386795"/>
       <w:r>
+        <w:lastRenderedPageBreak/>
         <w:t>Base de données</w:t>
       </w:r>
-      <w:bookmarkEnd w:id="11"/>
+      <w:bookmarkEnd w:id="10"/>
     </w:p>
     <w:p>
-      <w:pPr>
-        <w:pStyle w:val="Titre2"/>
-        <w:numPr>
-          <w:ilvl w:val="0"/>
-          <w:numId w:val="0"/>
-        </w:numPr>
-        <w:ind w:left="576"/>
-      </w:pPr>
+      <w:r>
+        <w:t xml:space="preserve">Afin de stocker les données et d’y avoir accès rapidement de manière </w:t>
+      </w:r>
+      <w:proofErr w:type="spellStart"/>
+      <w:r>
+        <w:t>effiace</w:t>
+      </w:r>
+      <w:proofErr w:type="spellEnd"/>
+      <w:r>
+        <w:t xml:space="preserve"> et simple, nous avons utilisé </w:t>
+      </w:r>
+      <w:bookmarkStart w:id="11" w:name="_GoBack"/>
+      <w:bookmarkEnd w:id="11"/>
     </w:p>
     <w:p>
       <w:pPr>
@@ -7334,6 +7339,10 @@
     <w:sdt>
       <w:sdtPr>
         <w:rPr>
+          <w:rFonts w:asciiTheme="minorHAnsi" w:eastAsiaTheme="minorHAnsi" w:hAnsiTheme="minorHAnsi" w:cstheme="minorBidi"/>
+          <w:color w:val="auto"/>
+          <w:sz w:val="22"/>
+          <w:szCs w:val="22"/>
           <w:lang w:val="fr-FR"/>
         </w:rPr>
         <w:id w:val="954605223"/>
@@ -7344,10 +7353,6 @@
       </w:sdtPr>
       <w:sdtEndPr>
         <w:rPr>
-          <w:rFonts w:asciiTheme="minorHAnsi" w:eastAsiaTheme="minorHAnsi" w:hAnsiTheme="minorHAnsi" w:cstheme="minorBidi"/>
-          <w:color w:val="auto"/>
-          <w:sz w:val="22"/>
-          <w:szCs w:val="22"/>
           <w:lang w:val="fr-CH"/>
         </w:rPr>
       </w:sdtEndPr>
@@ -7369,6 +7374,7 @@
             <w:id w:val="111145805"/>
             <w:bibliography/>
           </w:sdtPr>
+          <w:sdtEndPr/>
           <w:sdtContent>
             <w:p>
               <w:r>
@@ -7497,7 +7503,6 @@
           <w:b/>
           <w:color w:val="FF0000"/>
         </w:rPr>
-        <w:lastRenderedPageBreak/>
         <w:fldChar w:fldCharType="end"/>
       </w:r>
       <w:r>
@@ -9743,6 +9748,7 @@
   <w:style w:type="character" w:default="1" w:styleId="Policepardfaut">
     <w:name w:val="Default Paragraph Font"/>
     <w:uiPriority w:val="1"/>
+    <w:semiHidden/>
     <w:unhideWhenUsed/>
   </w:style>
   <w:style w:type="table" w:default="1" w:styleId="TableauNormal">
@@ -10493,7 +10499,7 @@
 </file>
 
 <file path=customXml/itemProps2.xml><?xml version="1.0" encoding="utf-8"?>
-<ds:datastoreItem xmlns:ds="http://schemas.openxmlformats.org/officeDocument/2006/customXml" ds:itemID="{105F23AD-FF4F-4764-8C3E-B9B2EDF976D6}">
+<ds:datastoreItem xmlns:ds="http://schemas.openxmlformats.org/officeDocument/2006/customXml" ds:itemID="{C60146A6-D1BD-4F18-ACBB-BFDF41D3EF0F}">
   <ds:schemaRefs>
     <ds:schemaRef ds:uri="http://schemas.openxmlformats.org/officeDocument/2006/bibliography"/>
   </ds:schemaRefs>

</xml_diff>

<commit_message>
Fix bug des Tests unitaires
</commit_message>
<xml_diff>
--- a/Documents/GESTIONNAIRE_DE_BUDGET_PERSONNEL.docx
+++ b/Documents/GESTIONNAIRE_DE_BUDGET_PERSONNEL.docx
@@ -7163,6 +7163,17 @@
       <w:r>
         <w:t xml:space="preserve"> et simple, nous avons utilisé </w:t>
       </w:r>
+      <w:r>
+        <w:t xml:space="preserve">une base donnée. Comme recommandé, nous avons utilisé </w:t>
+      </w:r>
+      <w:proofErr w:type="spellStart"/>
+      <w:r>
+        <w:t>PostGreSQL</w:t>
+      </w:r>
+      <w:proofErr w:type="spellEnd"/>
+      <w:r>
+        <w:t xml:space="preserve">. </w:t>
+      </w:r>
       <w:bookmarkStart w:id="11" w:name="_GoBack"/>
       <w:bookmarkEnd w:id="11"/>
     </w:p>
@@ -7261,6 +7272,16 @@
     <w:p>
       <w:pPr>
         <w:pStyle w:val="Titre2"/>
+        <w:numPr>
+          <w:ilvl w:val="0"/>
+          <w:numId w:val="0"/>
+        </w:numPr>
+        <w:ind w:left="576"/>
+      </w:pPr>
+    </w:p>
+    <w:p>
+      <w:pPr>
+        <w:pStyle w:val="Titre2"/>
       </w:pPr>
       <w:bookmarkStart w:id="20" w:name="_Toc8386804"/>
       <w:r>
@@ -7320,6 +7341,60 @@
       </w:r>
       <w:bookmarkEnd w:id="25"/>
     </w:p>
+    <w:p>
+      <w:pPr>
+        <w:pStyle w:val="Titre2"/>
+        <w:numPr>
+          <w:ilvl w:val="0"/>
+          <w:numId w:val="0"/>
+        </w:numPr>
+        <w:ind w:left="576"/>
+      </w:pPr>
+    </w:p>
+    <w:p>
+      <w:pPr>
+        <w:pStyle w:val="Titre2"/>
+      </w:pPr>
+      <w:r>
+        <w:t>Apprentissage et mise en pratique</w:t>
+      </w:r>
+    </w:p>
+    <w:p>
+      <w:r>
+        <w:t xml:space="preserve">Mise en pratique : BDR (Base de donnée), POO(Java), </w:t>
+      </w:r>
+      <w:proofErr w:type="gramStart"/>
+      <w:r>
+        <w:t>RES(</w:t>
+      </w:r>
+      <w:proofErr w:type="gramEnd"/>
+      <w:r>
+        <w:t>Docker, Protocol), SER (Ecriture d’un document PDF),  ADS/SOS (Gestion d’un serveur en ligne de commande), GEN (Cahier des charges, diagrammes UML, Planification du développement et GIT)</w:t>
+      </w:r>
+      <w:r>
+        <w:t>, TIB (Compréhension des adresse IP et ports), SLO (Utilisation d’une fonction de hashage non cassé «</w:t>
+      </w:r>
+      <w:proofErr w:type="spellStart"/>
+      <w:r>
+        <w:t>BCrypt</w:t>
+      </w:r>
+      <w:proofErr w:type="spellEnd"/>
+      <w:r>
+        <w:t>» ).</w:t>
+      </w:r>
+    </w:p>
+    <w:p>
+      <w:r>
+        <w:t xml:space="preserve">Apprentissage : HTML, Javascript, CSS, SBT, Play, </w:t>
+      </w:r>
+      <w:r>
+        <w:t>Organisation et</w:t>
+      </w:r>
+      <w:r>
+        <w:t xml:space="preserve"> communication avec un groupe, Livraison d’un grand projet, Rédaction d’un rapport/présentation d’un grand projet en groupe.</w:t>
+      </w:r>
+    </w:p>
+    <w:p/>
     <w:p>
       <w:pPr>
         <w:pStyle w:val="Titre2"/>
@@ -10499,7 +10574,7 @@
 </file>
 
 <file path=customXml/itemProps2.xml><?xml version="1.0" encoding="utf-8"?>
-<ds:datastoreItem xmlns:ds="http://schemas.openxmlformats.org/officeDocument/2006/customXml" ds:itemID="{C60146A6-D1BD-4F18-ACBB-BFDF41D3EF0F}">
+<ds:datastoreItem xmlns:ds="http://schemas.openxmlformats.org/officeDocument/2006/customXml" ds:itemID="{F468AA1F-04E8-4799-BEC5-2963BC78A2C4}">
   <ds:schemaRefs>
     <ds:schemaRef ds:uri="http://schemas.openxmlformats.org/officeDocument/2006/bibliography"/>
   </ds:schemaRefs>

</xml_diff>